<commit_message>
Fase 1 Evaluación Individual Tomás Aguilera
</commit_message>
<xml_diff>
--- a/CAPSTONE/Fase 1/Evidencias Individuales/Aguilera_Tomas_1.1_APT122_AutoevaluacionCompetenciasFase1.docx
+++ b/CAPSTONE/Fase 1/Evidencias Individuales/Aguilera_Tomas_1.1_APT122_AutoevaluacionCompetenciasFase1.docx
@@ -34,7 +34,48 @@
           <w:color w:val="000000"/>
           <w:rtl w:val="0"/>
         </w:rPr>
-        <w:t xml:space="preserve">(complemento de la Pauta de Reflexión Definición Proyecto APT) </w:t>
+        <w:t xml:space="preserve">(complemento de la Pauta de Reflexión Definición Proyecto APT)</w:t>
+      </w:r>
+    </w:p>
+    <w:p>
+      <w:pPr>
+        <w:rPr/>
+      </w:pPr>
+      <w:r>
+        <w:rPr>
+          <w:rtl w:val="0"/>
+        </w:rPr>
+      </w:r>
+    </w:p>
+    <w:p>
+      <w:pPr>
+        <w:rPr/>
+      </w:pPr>
+      <w:r>
+        <w:rPr>
+          <w:rtl w:val="0"/>
+        </w:rPr>
+        <w:t xml:space="preserve">Tomás Aguilera</w:t>
+      </w:r>
+    </w:p>
+    <w:p>
+      <w:pPr>
+        <w:rPr>
+          <w:color w:val="000000"/>
+        </w:rPr>
+      </w:pPr>
+      <w:r>
+        <w:rPr>
+          <w:rtl w:val="0"/>
+        </w:rPr>
+        <w:t xml:space="preserve">Capstone 004D</w:t>
+      </w:r>
+      <w:r>
+        <w:rPr>
+          <w:color w:val="000000"/>
+          <w:rtl w:val="0"/>
+        </w:rPr>
+        <w:t xml:space="preserve"> </w:t>
       </w:r>
     </w:p>
     <w:p>
@@ -4367,12 +4408,12 @@
               <wp:inline distB="0" distT="0" distL="0" distR="0">
                 <wp:extent cx="1996440" cy="428625"/>
                 <wp:effectExtent b="0" l="0" r="0" t="0"/>
-                <wp:docPr descr="http://www.duoc.cl/normasgraficas/normasgraficas/marca-duoc/6logo-fondo-transparente/fondo-transparente.png" id="34" name="image2.png"/>
+                <wp:docPr descr="http://www.duoc.cl/normasgraficas/normasgraficas/marca-duoc/6logo-fondo-transparente/fondo-transparente.png" id="34" name="image1.png"/>
                 <a:graphic>
                   <a:graphicData uri="http://schemas.openxmlformats.org/drawingml/2006/picture">
                     <pic:pic>
                       <pic:nvPicPr>
-                        <pic:cNvPr descr="http://www.duoc.cl/normasgraficas/normasgraficas/marca-duoc/6logo-fondo-transparente/fondo-transparente.png" id="0" name="image2.png"/>
+                        <pic:cNvPr descr="http://www.duoc.cl/normasgraficas/normasgraficas/marca-duoc/6logo-fondo-transparente/fondo-transparente.png" id="0" name="image1.png"/>
                         <pic:cNvPicPr preferRelativeResize="0"/>
                       </pic:nvPicPr>
                       <pic:blipFill>
@@ -4703,12 +4744,12 @@
               <wp:inline distB="0" distT="0" distL="0" distR="0">
                 <wp:extent cx="1908834" cy="470407"/>
                 <wp:effectExtent b="0" l="0" r="0" t="0"/>
-                <wp:docPr id="35" name="image1.png"/>
+                <wp:docPr id="35" name="image2.png"/>
                 <a:graphic>
                   <a:graphicData uri="http://schemas.openxmlformats.org/drawingml/2006/picture">
                     <pic:pic>
                       <pic:nvPicPr>
-                        <pic:cNvPr id="0" name="image1.png"/>
+                        <pic:cNvPr id="0" name="image2.png"/>
                         <pic:cNvPicPr preferRelativeResize="0"/>
                       </pic:nvPicPr>
                       <pic:blipFill>

</xml_diff>